<commit_message>
add solution for topic 6
</commit_message>
<xml_diff>
--- a/Kb-241-Buslovskiy-Timofiy-lcp.docx
+++ b/Kb-241-Buslovskiy-Timofiy-lcp.docx
@@ -367,16 +367,8 @@
         <w:rPr>
           <w:lang w:val="ru-RU"/>
         </w:rPr>
-        <w:t xml:space="preserve"> </w:t>
-      </w:r>
-      <w:proofErr w:type="gramStart"/>
-      <w:r>
-        <w:rPr>
-          <w:lang w:val="ru-RU"/>
-        </w:rPr>
-        <w:t>у консоль</w:t>
-      </w:r>
-      <w:proofErr w:type="gramEnd"/>
+        <w:t xml:space="preserve"> у консоль</w:t>
+      </w:r>
     </w:p>
     <w:p>
       <w:pPr>
@@ -29709,8 +29701,6 @@
           </wp:inline>
         </w:drawing>
       </w:r>
-      <w:bookmarkStart w:id="0" w:name="_GoBack"/>
-      <w:bookmarkEnd w:id="0"/>
     </w:p>
     <w:p>
       <w:pPr>
@@ -40761,12 +40751,64 @@
     </w:p>
     <w:p>
       <w:pPr>
+        <w:spacing w:line="259" w:lineRule="auto"/>
+        <w:ind w:firstLine="0"/>
+        <w:jc w:val="left"/>
+        <w:rPr>
+          <w:lang w:val="uk-UA"/>
+        </w:rPr>
+      </w:pPr>
+      <w:r>
+        <w:rPr>
+          <w:lang w:val="uk-UA"/>
+        </w:rPr>
+        <w:br w:type="page"/>
+      </w:r>
+    </w:p>
+    <w:p>
+      <w:pPr>
         <w:ind w:left="720" w:firstLine="0"/>
+        <w:jc w:val="center"/>
+        <w:rPr>
+          <w:b/>
+          <w:bCs/>
+          <w:lang w:val="uk-UA"/>
+        </w:rPr>
+      </w:pPr>
+      <w:r>
+        <w:rPr>
+          <w:b/>
+          <w:bCs/>
+          <w:lang w:val="uk-UA"/>
+        </w:rPr>
+        <w:lastRenderedPageBreak/>
+        <w:t>Висновок</w:t>
+      </w:r>
+    </w:p>
+    <w:p>
+      <w:pPr>
         <w:jc w:val="left"/>
         <w:rPr>
           <w:lang w:val="uk-UA"/>
         </w:rPr>
       </w:pPr>
+      <w:r>
+        <w:rPr>
+          <w:lang w:val="uk-UA"/>
+        </w:rPr>
+        <w:t xml:space="preserve">Під час виконання практичного завдання я навчився використовувати та встановлювати бібліотеки, працювати з </w:t>
+      </w:r>
+      <w:r>
+        <w:t>API</w:t>
+      </w:r>
+      <w:r>
+        <w:rPr>
+          <w:lang w:val="uk-UA"/>
+        </w:rPr>
+        <w:t xml:space="preserve"> та використовувати файли як модулі </w:t>
+      </w:r>
+      <w:bookmarkStart w:id="0" w:name="_GoBack"/>
+      <w:bookmarkEnd w:id="0"/>
     </w:p>
     <w:sectPr>
       <w:pgSz w:w="12240" w:h="15840"/>

</xml_diff>